<commit_message>
feat: update TechnicalDashboard title and add task management header
feat: extend LivroRegistro interface with notaFiscal and pratica fields in the service

feat: create ControlePratica page for managing practice records with filtering, bulk actions, and CSV export functionality
</commit_message>
<xml_diff>
--- a/server/templates/proposal.docx
+++ b/server/templates/proposal.docx
@@ -1809,7 +1809,7 @@
       </w:tr>
       <w:tr>
         <w:trPr>
-          <w:trHeight w:val="397"/>
+          <w:trHeight w:val="794"/>
         </w:trPr>
         <w:tc>
           <w:tcPr>
@@ -1896,11 +1896,7 @@
                 <w:szCs w:val="18"/>
               </w:rPr>
             </w:pPr>
-          </w:p>
-          <w:p>
-            <w:pPr>
-              <w:ind w:right="153"/>
-              <w:jc w:val="center"/>
+            <w:r>
               <w:rPr>
                 <w:rStyle w:val="Forte"/>
                 <w:rFonts w:ascii="Arial" w:hAnsi="Arial" w:cs="Arial"/>
@@ -1908,12 +1904,10 @@
                 <w:sz w:val="18"/>
                 <w:szCs w:val="18"/>
               </w:rPr>
-            </w:pPr>
-          </w:p>
-          <w:p>
-            <w:pPr>
-              <w:ind w:right="153"/>
-              <w:jc w:val="center"/>
+              <w:t>{</w:t>
+            </w:r>
+            <w:proofErr w:type="spellStart"/>
+            <w:r>
               <w:rPr>
                 <w:rStyle w:val="Forte"/>
                 <w:rFonts w:ascii="Arial" w:hAnsi="Arial" w:cs="Arial"/>
@@ -1921,7 +1915,9 @@
                 <w:sz w:val="18"/>
                 <w:szCs w:val="18"/>
               </w:rPr>
-            </w:pPr>
+              <w:t>curso_nome</w:t>
+            </w:r>
+            <w:proofErr w:type="spellEnd"/>
             <w:r>
               <w:rPr>
                 <w:rStyle w:val="Forte"/>
@@ -1930,77 +1926,15 @@
                 <w:sz w:val="18"/>
                 <w:szCs w:val="18"/>
               </w:rPr>
-              <w:t>{</w:t>
-            </w:r>
-            <w:proofErr w:type="spellStart"/>
-            <w:r>
-              <w:rPr>
-                <w:rStyle w:val="Forte"/>
-                <w:rFonts w:ascii="Arial" w:hAnsi="Arial" w:cs="Arial"/>
-                <w:b w:val="0"/>
-                <w:sz w:val="18"/>
-                <w:szCs w:val="18"/>
-              </w:rPr>
-              <w:t>curso_nome</w:t>
-            </w:r>
-            <w:proofErr w:type="spellEnd"/>
-            <w:r>
-              <w:rPr>
-                <w:rStyle w:val="Forte"/>
-                <w:rFonts w:ascii="Arial" w:hAnsi="Arial" w:cs="Arial"/>
-                <w:b w:val="0"/>
-                <w:sz w:val="18"/>
-                <w:szCs w:val="18"/>
-              </w:rPr>
               <w:t>}</w:t>
             </w:r>
-          </w:p>
-          <w:p>
-            <w:pPr>
-              <w:ind w:right="153"/>
-              <w:jc w:val="center"/>
-              <w:rPr>
-                <w:rStyle w:val="Forte"/>
-                <w:rFonts w:ascii="Arial" w:hAnsi="Arial" w:cs="Arial"/>
-                <w:b w:val="0"/>
-                <w:sz w:val="18"/>
-                <w:szCs w:val="18"/>
-              </w:rPr>
-            </w:pPr>
           </w:p>
         </w:tc>
         <w:tc>
           <w:tcPr>
             <w:tcW w:w="2693" w:type="dxa"/>
+            <w:vAlign w:val="center"/>
           </w:tcPr>
-          <w:p>
-            <w:pPr>
-              <w:tabs>
-                <w:tab w:val="left" w:pos="1806"/>
-                <w:tab w:val="left" w:pos="3585"/>
-              </w:tabs>
-              <w:jc w:val="center"/>
-              <w:rPr>
-                <w:rFonts w:ascii="Arial" w:hAnsi="Arial" w:cs="Arial"/>
-                <w:sz w:val="18"/>
-                <w:szCs w:val="18"/>
-              </w:rPr>
-            </w:pPr>
-          </w:p>
-          <w:p>
-            <w:pPr>
-              <w:tabs>
-                <w:tab w:val="left" w:pos="1806"/>
-                <w:tab w:val="left" w:pos="3585"/>
-              </w:tabs>
-              <w:jc w:val="center"/>
-              <w:rPr>
-                <w:rFonts w:ascii="Arial" w:hAnsi="Arial" w:cs="Arial"/>
-                <w:sz w:val="18"/>
-                <w:szCs w:val="18"/>
-              </w:rPr>
-            </w:pPr>
-          </w:p>
           <w:p>
             <w:pPr>
               <w:tabs>
@@ -2168,48 +2102,37 @@
               <w:jc w:val="center"/>
               <w:rPr>
                 <w:rFonts w:ascii="Arial" w:hAnsi="Arial" w:cs="Arial"/>
-                <w:b/>
-                <w:sz w:val="18"/>
-                <w:szCs w:val="18"/>
+                <w:sz w:val="18"/>
+                <w:szCs w:val="18"/>
+                <w:lang w:val="en-US"/>
               </w:rPr>
             </w:pPr>
             <w:r>
               <w:rPr>
                 <w:rFonts w:ascii="Arial" w:hAnsi="Arial" w:cs="Arial"/>
-                <w:b/>
-                <w:sz w:val="18"/>
-                <w:szCs w:val="18"/>
+                <w:sz w:val="18"/>
+                <w:szCs w:val="18"/>
+                <w:lang w:val="en-US"/>
               </w:rPr>
               <w:t>{</w:t>
             </w:r>
             <w:proofErr w:type="spellStart"/>
-            <w:proofErr w:type="gramStart"/>
-            <w:r>
-              <w:rPr>
-                <w:rFonts w:ascii="Arial" w:hAnsi="Arial" w:cs="Arial"/>
-                <w:b/>
-                <w:sz w:val="18"/>
-                <w:szCs w:val="18"/>
-              </w:rPr>
-              <w:t>totais.</w:t>
-            </w:r>
-            <w:proofErr w:type="gramEnd"/>
-            <w:r>
-              <w:rPr>
-                <w:rFonts w:ascii="Arial" w:hAnsi="Arial" w:cs="Arial"/>
-                <w:b/>
-                <w:sz w:val="18"/>
-                <w:szCs w:val="18"/>
-              </w:rPr>
-              <w:t>cursos_fmt</w:t>
+            <w:r>
+              <w:rPr>
+                <w:rFonts w:ascii="Arial" w:hAnsi="Arial" w:cs="Arial"/>
+                <w:sz w:val="18"/>
+                <w:szCs w:val="18"/>
+                <w:lang w:val="en-US"/>
+              </w:rPr>
+              <w:t>total_cursos_fmt</w:t>
             </w:r>
             <w:proofErr w:type="spellEnd"/>
             <w:r>
               <w:rPr>
                 <w:rFonts w:ascii="Arial" w:hAnsi="Arial" w:cs="Arial"/>
-                <w:b/>
-                <w:sz w:val="18"/>
-                <w:szCs w:val="18"/>
+                <w:sz w:val="18"/>
+                <w:szCs w:val="18"/>
+                <w:lang w:val="en-US"/>
               </w:rPr>
               <w:t>}</w:t>
             </w:r>
@@ -2572,7 +2495,7 @@
       </w:tr>
       <w:tr>
         <w:trPr>
-          <w:trHeight w:val="397"/>
+          <w:trHeight w:val="794"/>
         </w:trPr>
         <w:tc>
           <w:tcPr>
@@ -2649,19 +2572,18 @@
                 <w:szCs w:val="18"/>
               </w:rPr>
             </w:pPr>
-          </w:p>
-          <w:p>
-            <w:pPr>
-              <w:ind w:right="153"/>
-              <w:jc w:val="center"/>
+            <w:r>
               <w:rPr>
                 <w:rStyle w:val="Forte"/>
                 <w:rFonts w:ascii="Arial" w:hAnsi="Arial" w:cs="Arial"/>
                 <w:b w:val="0"/>
                 <w:sz w:val="18"/>
                 <w:szCs w:val="18"/>
-              </w:rPr>
-            </w:pPr>
+                <w:lang w:val="en-US"/>
+              </w:rPr>
+              <w:t>{</w:t>
+            </w:r>
+            <w:proofErr w:type="spellStart"/>
             <w:r>
               <w:rPr>
                 <w:rStyle w:val="Forte"/>
@@ -2669,11 +2591,10 @@
                 <w:b w:val="0"/>
                 <w:sz w:val="18"/>
                 <w:szCs w:val="18"/>
-                <w:lang w:val="en-US"/>
-              </w:rPr>
-              <w:t>{</w:t>
-            </w:r>
-            <w:proofErr w:type="spellStart"/>
+              </w:rPr>
+              <w:t>programa_nome</w:t>
+            </w:r>
+            <w:proofErr w:type="spellEnd"/>
             <w:r>
               <w:rPr>
                 <w:rStyle w:val="Forte"/>
@@ -2682,52 +2603,15 @@
                 <w:sz w:val="18"/>
                 <w:szCs w:val="18"/>
               </w:rPr>
-              <w:t>programa_nome</w:t>
-            </w:r>
-            <w:proofErr w:type="spellEnd"/>
-            <w:r>
-              <w:rPr>
-                <w:rStyle w:val="Forte"/>
-                <w:rFonts w:ascii="Arial" w:hAnsi="Arial" w:cs="Arial"/>
-                <w:b w:val="0"/>
-                <w:sz w:val="18"/>
-                <w:szCs w:val="18"/>
-              </w:rPr>
               <w:t>}</w:t>
             </w:r>
-          </w:p>
-          <w:p>
-            <w:pPr>
-              <w:ind w:right="153"/>
-              <w:jc w:val="center"/>
-              <w:rPr>
-                <w:rStyle w:val="Forte"/>
-                <w:rFonts w:ascii="Arial" w:hAnsi="Arial" w:cs="Arial"/>
-                <w:b w:val="0"/>
-                <w:sz w:val="18"/>
-                <w:szCs w:val="18"/>
-              </w:rPr>
-            </w:pPr>
           </w:p>
         </w:tc>
         <w:tc>
           <w:tcPr>
             <w:tcW w:w="2693" w:type="dxa"/>
+            <w:vAlign w:val="center"/>
           </w:tcPr>
-          <w:p>
-            <w:pPr>
-              <w:tabs>
-                <w:tab w:val="left" w:pos="1806"/>
-                <w:tab w:val="left" w:pos="3585"/>
-              </w:tabs>
-              <w:jc w:val="center"/>
-              <w:rPr>
-                <w:rFonts w:ascii="Arial" w:hAnsi="Arial" w:cs="Arial"/>
-                <w:sz w:val="18"/>
-                <w:szCs w:val="18"/>
-              </w:rPr>
-            </w:pPr>
-          </w:p>
           <w:p>
             <w:pPr>
               <w:tabs>
@@ -2873,7 +2757,6 @@
               <w:jc w:val="center"/>
               <w:rPr>
                 <w:rFonts w:ascii="Arial" w:hAnsi="Arial" w:cs="Arial"/>
-                <w:b/>
                 <w:sz w:val="18"/>
                 <w:szCs w:val="18"/>
               </w:rPr>
@@ -2881,47 +2764,24 @@
             <w:r>
               <w:rPr>
                 <w:rFonts w:ascii="Arial" w:hAnsi="Arial" w:cs="Arial"/>
-                <w:b/>
                 <w:sz w:val="18"/>
                 <w:szCs w:val="18"/>
               </w:rPr>
               <w:t>{</w:t>
             </w:r>
             <w:proofErr w:type="spellStart"/>
-            <w:proofErr w:type="gramStart"/>
-            <w:r>
-              <w:rPr>
-                <w:rFonts w:ascii="Arial" w:hAnsi="Arial" w:cs="Arial"/>
-                <w:b/>
-                <w:sz w:val="18"/>
-                <w:szCs w:val="18"/>
-              </w:rPr>
-              <w:t>totais.</w:t>
-            </w:r>
-            <w:proofErr w:type="gramEnd"/>
-            <w:r>
-              <w:rPr>
-                <w:rFonts w:ascii="Arial" w:hAnsi="Arial" w:cs="Arial"/>
-                <w:b/>
-                <w:sz w:val="18"/>
-                <w:szCs w:val="18"/>
-              </w:rPr>
-              <w:t>programas</w:t>
-            </w:r>
-            <w:r>
-              <w:rPr>
-                <w:rFonts w:ascii="Arial" w:hAnsi="Arial" w:cs="Arial"/>
-                <w:b/>
-                <w:sz w:val="18"/>
-                <w:szCs w:val="18"/>
-              </w:rPr>
-              <w:t>_fmt</w:t>
+            <w:r>
+              <w:rPr>
+                <w:rFonts w:ascii="Arial" w:hAnsi="Arial" w:cs="Arial"/>
+                <w:sz w:val="18"/>
+                <w:szCs w:val="18"/>
+              </w:rPr>
+              <w:t>total_programas_fmt</w:t>
             </w:r>
             <w:proofErr w:type="spellEnd"/>
             <w:r>
               <w:rPr>
                 <w:rFonts w:ascii="Arial" w:hAnsi="Arial" w:cs="Arial"/>
-                <w:b/>
                 <w:sz w:val="18"/>
                 <w:szCs w:val="18"/>
               </w:rPr>
@@ -3269,7 +3129,7 @@
       </w:tr>
       <w:tr>
         <w:trPr>
-          <w:trHeight w:val="397"/>
+          <w:trHeight w:val="794"/>
         </w:trPr>
         <w:tc>
           <w:tcPr>
@@ -3368,11 +3228,7 @@
                 <w:szCs w:val="18"/>
               </w:rPr>
             </w:pPr>
-          </w:p>
-          <w:p>
-            <w:pPr>
-              <w:ind w:right="153"/>
-              <w:jc w:val="center"/>
+            <w:r>
               <w:rPr>
                 <w:rStyle w:val="Forte"/>
                 <w:rFonts w:ascii="Arial" w:hAnsi="Arial" w:cs="Arial"/>
@@ -3380,50 +3236,15 @@
                 <w:sz w:val="18"/>
                 <w:szCs w:val="18"/>
               </w:rPr>
-            </w:pPr>
-            <w:r>
-              <w:rPr>
-                <w:rStyle w:val="Forte"/>
-                <w:rFonts w:ascii="Arial" w:hAnsi="Arial" w:cs="Arial"/>
-                <w:b w:val="0"/>
-                <w:sz w:val="18"/>
-                <w:szCs w:val="18"/>
-              </w:rPr>
               <w:t>{grupo}</w:t>
             </w:r>
-          </w:p>
-          <w:p>
-            <w:pPr>
-              <w:ind w:right="153"/>
-              <w:jc w:val="center"/>
-              <w:rPr>
-                <w:rStyle w:val="Forte"/>
-                <w:rFonts w:ascii="Arial" w:hAnsi="Arial" w:cs="Arial"/>
-                <w:b w:val="0"/>
-                <w:sz w:val="18"/>
-                <w:szCs w:val="18"/>
-              </w:rPr>
-            </w:pPr>
           </w:p>
         </w:tc>
         <w:tc>
           <w:tcPr>
             <w:tcW w:w="2693" w:type="dxa"/>
+            <w:vAlign w:val="center"/>
           </w:tcPr>
-          <w:p>
-            <w:pPr>
-              <w:tabs>
-                <w:tab w:val="left" w:pos="1806"/>
-                <w:tab w:val="left" w:pos="3585"/>
-              </w:tabs>
-              <w:jc w:val="center"/>
-              <w:rPr>
-                <w:rFonts w:ascii="Arial" w:hAnsi="Arial" w:cs="Arial"/>
-                <w:sz w:val="18"/>
-                <w:szCs w:val="18"/>
-              </w:rPr>
-            </w:pPr>
-          </w:p>
           <w:p>
             <w:pPr>
               <w:tabs>
@@ -3587,7 +3408,6 @@
               <w:jc w:val="center"/>
               <w:rPr>
                 <w:rFonts w:ascii="Arial" w:hAnsi="Arial" w:cs="Arial"/>
-                <w:b/>
                 <w:sz w:val="18"/>
                 <w:szCs w:val="18"/>
               </w:rPr>
@@ -3595,47 +3415,24 @@
             <w:r>
               <w:rPr>
                 <w:rFonts w:ascii="Arial" w:hAnsi="Arial" w:cs="Arial"/>
-                <w:b/>
                 <w:sz w:val="18"/>
                 <w:szCs w:val="18"/>
               </w:rPr>
               <w:t>{</w:t>
             </w:r>
             <w:proofErr w:type="spellStart"/>
-            <w:proofErr w:type="gramStart"/>
-            <w:r>
-              <w:rPr>
-                <w:rFonts w:ascii="Arial" w:hAnsi="Arial" w:cs="Arial"/>
-                <w:b/>
-                <w:sz w:val="18"/>
-                <w:szCs w:val="18"/>
-              </w:rPr>
-              <w:t>totais.</w:t>
-            </w:r>
-            <w:proofErr w:type="gramEnd"/>
-            <w:r>
-              <w:rPr>
-                <w:rFonts w:ascii="Arial" w:hAnsi="Arial" w:cs="Arial"/>
-                <w:b/>
-                <w:sz w:val="18"/>
-                <w:szCs w:val="18"/>
-              </w:rPr>
-              <w:t>quimicos</w:t>
-            </w:r>
-            <w:r>
-              <w:rPr>
-                <w:rFonts w:ascii="Arial" w:hAnsi="Arial" w:cs="Arial"/>
-                <w:b/>
-                <w:sz w:val="18"/>
-                <w:szCs w:val="18"/>
-              </w:rPr>
-              <w:t>_fmt</w:t>
+            <w:r>
+              <w:rPr>
+                <w:rFonts w:ascii="Arial" w:hAnsi="Arial" w:cs="Arial"/>
+                <w:sz w:val="18"/>
+                <w:szCs w:val="18"/>
+              </w:rPr>
+              <w:t>total_quimicos_fmt</w:t>
             </w:r>
             <w:proofErr w:type="spellEnd"/>
             <w:r>
               <w:rPr>
                 <w:rFonts w:ascii="Arial" w:hAnsi="Arial" w:cs="Arial"/>
-                <w:b/>
                 <w:sz w:val="18"/>
                 <w:szCs w:val="18"/>
               </w:rPr>
@@ -3691,8 +3488,6 @@
         </w:rPr>
         <w:t>quimicos</w:t>
       </w:r>
-      <w:bookmarkStart w:id="0" w:name="_GoBack"/>
-      <w:bookmarkEnd w:id="0"/>
       <w:r>
         <w:rPr>
           <w:rFonts w:ascii="Arial" w:hAnsi="Arial" w:cs="Arial"/>
@@ -3729,6 +3524,46 @@
     </w:p>
     <w:p>
       <w:pPr>
+        <w:rPr>
+          <w:rFonts w:ascii="Arial" w:eastAsia="Arial Unicode MS" w:hAnsi="Arial" w:cs="Arial"/>
+          <w:b/>
+          <w:sz w:val="18"/>
+          <w:szCs w:val="18"/>
+        </w:rPr>
+      </w:pPr>
+    </w:p>
+    <w:p>
+      <w:pPr>
+        <w:rPr>
+          <w:rFonts w:ascii="Arial" w:eastAsia="Arial Unicode MS" w:hAnsi="Arial" w:cs="Arial"/>
+          <w:b/>
+          <w:sz w:val="18"/>
+          <w:szCs w:val="18"/>
+        </w:rPr>
+      </w:pPr>
+    </w:p>
+    <w:p>
+      <w:pPr>
+        <w:rPr>
+          <w:rFonts w:ascii="Arial" w:eastAsia="Arial Unicode MS" w:hAnsi="Arial" w:cs="Arial"/>
+          <w:b/>
+          <w:sz w:val="18"/>
+          <w:szCs w:val="18"/>
+        </w:rPr>
+      </w:pPr>
+    </w:p>
+    <w:p>
+      <w:pPr>
+        <w:rPr>
+          <w:rFonts w:ascii="Arial" w:eastAsia="Arial Unicode MS" w:hAnsi="Arial" w:cs="Arial"/>
+          <w:b/>
+          <w:sz w:val="18"/>
+          <w:szCs w:val="18"/>
+        </w:rPr>
+      </w:pPr>
+    </w:p>
+    <w:p>
+      <w:pPr>
         <w:jc w:val="both"/>
         <w:rPr>
           <w:rFonts w:ascii="Arial" w:hAnsi="Arial" w:cs="Arial"/>
@@ -3748,6 +3583,7 @@
           <w:szCs w:val="18"/>
           <w:lang w:val="en-US"/>
         </w:rPr>
+        <w:lastRenderedPageBreak/>
         <w:t>{#</w:t>
       </w:r>
       <w:proofErr w:type="spellStart"/>
@@ -3869,7 +3705,6 @@
                 <w:sz w:val="16"/>
                 <w:szCs w:val="16"/>
               </w:rPr>
-              <w:lastRenderedPageBreak/>
               <w:t xml:space="preserve">Pontos </w:t>
             </w:r>
           </w:p>
@@ -3985,7 +3820,7 @@
       </w:tr>
       <w:tr>
         <w:trPr>
-          <w:trHeight w:val="397"/>
+          <w:trHeight w:val="794"/>
         </w:trPr>
         <w:tc>
           <w:tcPr>
@@ -4082,11 +3917,7 @@
                 <w:szCs w:val="18"/>
               </w:rPr>
             </w:pPr>
-          </w:p>
-          <w:p>
-            <w:pPr>
-              <w:ind w:right="153"/>
-              <w:jc w:val="center"/>
+            <w:r>
               <w:rPr>
                 <w:rStyle w:val="Forte"/>
                 <w:rFonts w:ascii="Arial" w:hAnsi="Arial" w:cs="Arial"/>
@@ -4094,7 +3925,9 @@
                 <w:sz w:val="18"/>
                 <w:szCs w:val="18"/>
               </w:rPr>
-            </w:pPr>
+              <w:t>{</w:t>
+            </w:r>
+            <w:proofErr w:type="spellStart"/>
             <w:r>
               <w:rPr>
                 <w:rStyle w:val="Forte"/>
@@ -4103,9 +3936,9 @@
                 <w:sz w:val="18"/>
                 <w:szCs w:val="18"/>
               </w:rPr>
-              <w:t>{</w:t>
-            </w:r>
-            <w:proofErr w:type="spellStart"/>
+              <w:t>produto_nome</w:t>
+            </w:r>
+            <w:proofErr w:type="spellEnd"/>
             <w:r>
               <w:rPr>
                 <w:rStyle w:val="Forte"/>
@@ -4114,52 +3947,15 @@
                 <w:sz w:val="18"/>
                 <w:szCs w:val="18"/>
               </w:rPr>
-              <w:t>produto_nome</w:t>
-            </w:r>
-            <w:proofErr w:type="spellEnd"/>
-            <w:r>
-              <w:rPr>
-                <w:rStyle w:val="Forte"/>
-                <w:rFonts w:ascii="Arial" w:hAnsi="Arial" w:cs="Arial"/>
-                <w:b w:val="0"/>
-                <w:sz w:val="18"/>
-                <w:szCs w:val="18"/>
-              </w:rPr>
               <w:t>}</w:t>
             </w:r>
-          </w:p>
-          <w:p>
-            <w:pPr>
-              <w:ind w:right="153"/>
-              <w:jc w:val="center"/>
-              <w:rPr>
-                <w:rStyle w:val="Forte"/>
-                <w:rFonts w:ascii="Arial" w:hAnsi="Arial" w:cs="Arial"/>
-                <w:b w:val="0"/>
-                <w:sz w:val="18"/>
-                <w:szCs w:val="18"/>
-              </w:rPr>
-            </w:pPr>
           </w:p>
         </w:tc>
         <w:tc>
           <w:tcPr>
             <w:tcW w:w="2693" w:type="dxa"/>
+            <w:vAlign w:val="center"/>
           </w:tcPr>
-          <w:p>
-            <w:pPr>
-              <w:tabs>
-                <w:tab w:val="left" w:pos="1806"/>
-                <w:tab w:val="left" w:pos="3585"/>
-              </w:tabs>
-              <w:jc w:val="center"/>
-              <w:rPr>
-                <w:rFonts w:ascii="Arial" w:hAnsi="Arial" w:cs="Arial"/>
-                <w:sz w:val="18"/>
-                <w:szCs w:val="18"/>
-              </w:rPr>
-            </w:pPr>
-          </w:p>
           <w:p>
             <w:pPr>
               <w:tabs>
@@ -4321,60 +4117,40 @@
               <w:jc w:val="center"/>
               <w:rPr>
                 <w:rFonts w:ascii="Arial" w:hAnsi="Arial" w:cs="Arial"/>
-                <w:b/>
-                <w:sz w:val="18"/>
-                <w:szCs w:val="18"/>
+                <w:sz w:val="18"/>
+                <w:szCs w:val="18"/>
+                <w:lang w:val="en-US"/>
               </w:rPr>
             </w:pPr>
             <w:r>
               <w:rPr>
                 <w:rFonts w:ascii="Arial" w:hAnsi="Arial" w:cs="Arial"/>
-                <w:b/>
                 <w:sz w:val="18"/>
                 <w:szCs w:val="18"/>
               </w:rPr>
               <w:t>{</w:t>
             </w:r>
             <w:proofErr w:type="spellStart"/>
-            <w:proofErr w:type="gramStart"/>
-            <w:r>
-              <w:rPr>
-                <w:rFonts w:ascii="Arial" w:hAnsi="Arial" w:cs="Arial"/>
-                <w:b/>
-                <w:sz w:val="18"/>
-                <w:szCs w:val="18"/>
-              </w:rPr>
-              <w:t>totais.</w:t>
-            </w:r>
-            <w:proofErr w:type="gramEnd"/>
-            <w:r>
-              <w:rPr>
-                <w:rFonts w:ascii="Arial" w:hAnsi="Arial" w:cs="Arial"/>
-                <w:b/>
-                <w:sz w:val="18"/>
-                <w:szCs w:val="18"/>
-              </w:rPr>
-              <w:t>produtos</w:t>
-            </w:r>
-            <w:r>
-              <w:rPr>
-                <w:rFonts w:ascii="Arial" w:hAnsi="Arial" w:cs="Arial"/>
-                <w:b/>
-                <w:sz w:val="18"/>
-                <w:szCs w:val="18"/>
-              </w:rPr>
-              <w:t>_fmt</w:t>
+            <w:r>
+              <w:rPr>
+                <w:rFonts w:ascii="Arial" w:hAnsi="Arial" w:cs="Arial"/>
+                <w:sz w:val="18"/>
+                <w:szCs w:val="18"/>
+              </w:rPr>
+              <w:t>total_produtos_fmt</w:t>
             </w:r>
             <w:proofErr w:type="spellEnd"/>
             <w:r>
               <w:rPr>
                 <w:rFonts w:ascii="Arial" w:hAnsi="Arial" w:cs="Arial"/>
-                <w:b/>
-                <w:sz w:val="18"/>
-                <w:szCs w:val="18"/>
+                <w:sz w:val="18"/>
+                <w:szCs w:val="18"/>
+                <w:lang w:val="en-US"/>
               </w:rPr>
               <w:t>}</w:t>
             </w:r>
+            <w:bookmarkStart w:id="0" w:name="_GoBack"/>
+            <w:bookmarkEnd w:id="0"/>
           </w:p>
         </w:tc>
       </w:tr>
@@ -4943,7 +4719,7 @@
         <w:sz w:val="18"/>
         <w:szCs w:val="18"/>
       </w:rPr>
-      <w:t>2</w:t>
+      <w:t>3</w:t>
     </w:r>
     <w:r>
       <w:rPr>
@@ -8188,7 +7964,7 @@
 </file>
 
 <file path=customXml/itemProps1.xml><?xml version="1.0" encoding="utf-8"?>
-<ds:datastoreItem xmlns:ds="http://schemas.openxmlformats.org/officeDocument/2006/customXml" ds:itemID="{2796054F-6A21-4025-9FBD-787FA2C7CA7B}">
+<ds:datastoreItem xmlns:ds="http://schemas.openxmlformats.org/officeDocument/2006/customXml" ds:itemID="{64C73791-3873-4B71-B7FD-E1CE4389EBC1}">
   <ds:schemaRefs>
     <ds:schemaRef ds:uri="http://schemas.openxmlformats.org/officeDocument/2006/bibliography"/>
   </ds:schemaRefs>

</xml_diff>